<commit_message>
Fixed #304 spelling mistake.
</commit_message>
<xml_diff>
--- a/tests/org.obeonetwork.m2doc.tests/resources/excelServices/asTableNotExistingSheet/asTableNotExistingSheet-expected-generation.docx
+++ b/tests/org.obeonetwork.m2doc.tests/resources/excelServices/asTableNotExistingSheet/asTableNotExistingSheet-expected-generation.docx
@@ -101,8 +101,8 @@
           <w:color w:val="FF0000"/>
         </w:rPr>
         <w:t>asTable(java.lang.String,java.lang.String,java.lang.String,java.lang.String,java.lang.String) with arguments [excel.xlsx, NotExistingSheet, C3, F7, fr-FR] failed:
-	The sheet NotExistingSheet doesn't exists in file:/home/development/git/M2Doc/tests/org.obeonetwork.m2doc.tests/resources/excelServices/asTableNotExistingSheet/excel.xlsx.
-java.lang.IllegalArgumentException: The sheet NotExistingSheet doesn't exists in file:/home/development/git/M2Doc/tests/org.obeonetwork.m2doc.tests/resources/excelServices/asTableNotExistingSheet/excel.xlsx.
+	The sheet NotExistingSheet doesn't exist in file:/home/development/git/M2Doc/tests/org.obeonetwork.m2doc.tests/resources/excelServices/asTableNotExistingSheet/excel.xlsx.
+java.lang.IllegalArgumentException: The sheet NotExistingSheet doesn't exist in file:/home/development/git/M2Doc/tests/org.obeonetwork.m2doc.tests/resources/excelServices/asTableNotExistingSheet/excel.xlsx.
 	at org.obeonetwork.m2doc.services.ExcelServices.asTable(ExcelServices.java:129)
 	at sun.reflect.NativeMethodAccessorImpl.invoke0(Native Method)
 	at sun.reflect.NativeMethodAccessorImpl.invoke(NativeMethodAccessorImpl.java:62)
@@ -139,9 +139,10 @@
 	at org.obeonetwork.m2doc.generator.M2DocEvaluator.doSwitch(M2DocEvaluator.java:1096)
 	at org.obeonetwork.m2doc.generator.M2DocEvaluator.generate(M2DocEvaluator.java:272)
 	at org.obeonetwork.m2doc.util.M2DocUtils.generate(M2DocUtils.java:694)
-	at org.obeonetwork.m2doc.tests.AbstractTemplatesTestSuite.prepareoutputAndGenerate(AbstractTemplatesTestSuite.java:479)
-	at org.obeonetwork.m2doc.tests.AbstractTemplatesTestSuite.generation(AbstractTemplatesTestSuite.java:388)
-	at sun.reflect.GeneratedMethodAccessor75.invoke(Unknown Source)
+	at org.obeonetwork.m2doc.tests.AbstractTemplatesTestSuite.prepareoutputAndGenerate(AbstractTemplatesTestSuite.java:461)
+	at org.obeonetwork.m2doc.tests.AbstractTemplatesTestSuite.generation(AbstractTemplatesTestSuite.java:368)
+	at sun.reflect.NativeMethodAccessorImpl.invoke0(Native Method)
+	at sun.reflect.NativeMethodAccessorImpl.invoke(NativeMethodAccessorImpl.java:62)
 	at sun.reflect.DelegatingMethodAccessorImpl.invoke(DelegatingMethodAccessorImpl.java:43)
 	at java.lang.reflect.Method.invoke(Method.java:498)
 	at org.junit.runners.model.FrameworkMethod$1.runReflectiveCall(FrameworkMethod.java:50)
@@ -166,22 +167,6 @@
 	at org.junit.runners.ParentRunner.access$000(ParentRunner.java:58)
 	at org.junit.runners.ParentRunner$2.evaluate(ParentRunner.java:268)
 	at org.junit.internal.runners.statements.RunAfters.evaluate(RunAfters.java:27)
-	at org.junit.runners.ParentRunner.run(ParentRunner.java:363)
-	at org.junit.runners.Suite.runChild(Suite.java:128)
-	at org.junit.runners.Suite.runChild(Suite.java:27)
-	at org.junit.runners.ParentRunner$3.run(ParentRunner.java:290)
-	at org.junit.runners.ParentRunner$1.schedule(ParentRunner.java:71)
-	at org.junit.runners.ParentRunner.runChildren(ParentRunner.java:288)
-	at org.junit.runners.ParentRunner.access$000(ParentRunner.java:58)
-	at org.junit.runners.ParentRunner$2.evaluate(ParentRunner.java:268)
-	at org.junit.runners.ParentRunner.run(ParentRunner.java:363)
-	at org.junit.runners.Suite.runChild(Suite.java:128)
-	at org.junit.runners.Suite.runChild(Suite.java:27)
-	at org.junit.runners.ParentRunner$3.run(ParentRunner.java:290)
-	at org.junit.runners.ParentRunner$1.schedule(ParentRunner.java:71)
-	at org.junit.runners.ParentRunner.runChildren(ParentRunner.java:288)
-	at org.junit.runners.ParentRunner.access$000(ParentRunner.java:58)
-	at org.junit.runners.ParentRunner$2.evaluate(ParentRunner.java:268)
 	at org.junit.runners.ParentRunner.run(ParentRunner.java:363)
 	at org.eclipse.jdt.internal.junit4.runner.JUnit4TestReference.run(JUnit4TestReference.java:86)
 	at org.eclipse.jdt.internal.junit.runner.TestExecution.run(TestExecution.java:38)

</xml_diff>